<commit_message>
finished build log review
</commit_message>
<xml_diff>
--- a/zone/notebook/Build Log/#10.docx
+++ b/zone/notebook/Build Log/#10.docx
@@ -64,10 +64,11 @@
                               <w:pStyle w:val="Title"/>
                             </w:pPr>
                             <w:r>
-                              <w:t>Robot V 1.23</w:t>
-                            </w:r>
-                            <w:bookmarkStart w:id="0" w:name="_GoBack"/>
-                            <w:bookmarkEnd w:id="0"/>
+                              <w:t>Robot v</w:t>
+                            </w:r>
+                            <w:r>
+                              <w:t>1.23</w:t>
+                            </w:r>
                           </w:p>
                         </w:txbxContent>
                       </wps:txbx>
@@ -100,10 +101,11 @@
                         <w:pStyle w:val="Title"/>
                       </w:pPr>
                       <w:r>
-                        <w:t>Robot V 1.23</w:t>
-                      </w:r>
-                      <w:bookmarkStart w:id="1" w:name="_GoBack"/>
-                      <w:bookmarkEnd w:id="1"/>
+                        <w:t>Robot v</w:t>
+                      </w:r>
+                      <w:r>
+                        <w:t>1.23</w:t>
+                      </w:r>
                     </w:p>
                   </w:txbxContent>
                 </v:textbox>
@@ -118,9 +120,440 @@
       <w:r>
         <w:rPr>
           <w:noProof/>
+          <w:lang w:eastAsia="en-GB"/>
+        </w:rPr>
+        <mc:AlternateContent>
+          <mc:Choice Requires="wps">
+            <w:drawing>
+              <wp:anchor distT="0" distB="0" distL="114300" distR="114300" simplePos="0" relativeHeight="251661312" behindDoc="0" locked="0" layoutInCell="1" allowOverlap="1">
+                <wp:simplePos x="0" y="0"/>
+                <wp:positionH relativeFrom="column">
+                  <wp:posOffset>3819525</wp:posOffset>
+                </wp:positionH>
+                <wp:positionV relativeFrom="paragraph">
+                  <wp:posOffset>47625</wp:posOffset>
+                </wp:positionV>
+                <wp:extent cx="2400300" cy="2933700"/>
+                <wp:effectExtent l="0" t="0" r="19050" b="19050"/>
+                <wp:wrapNone/>
+                <wp:docPr id="3" name="Text Box 3"/>
+                <wp:cNvGraphicFramePr/>
+                <a:graphic xmlns:a="http://schemas.openxmlformats.org/drawingml/2006/main">
+                  <a:graphicData uri="http://schemas.microsoft.com/office/word/2010/wordprocessingShape">
+                    <wps:wsp>
+                      <wps:cNvSpPr txBox="1"/>
+                      <wps:spPr>
+                        <a:xfrm>
+                          <a:off x="0" y="0"/>
+                          <a:ext cx="2400300" cy="2933700"/>
+                        </a:xfrm>
+                        <a:prstGeom prst="rect">
+                          <a:avLst/>
+                        </a:prstGeom>
+                        <a:ln/>
+                      </wps:spPr>
+                      <wps:style>
+                        <a:lnRef idx="2">
+                          <a:schemeClr val="accent1"/>
+                        </a:lnRef>
+                        <a:fillRef idx="1">
+                          <a:schemeClr val="lt1"/>
+                        </a:fillRef>
+                        <a:effectRef idx="0">
+                          <a:schemeClr val="accent1"/>
+                        </a:effectRef>
+                        <a:fontRef idx="minor">
+                          <a:schemeClr val="dk1"/>
+                        </a:fontRef>
+                      </wps:style>
+                      <wps:txbx>
+                        <w:txbxContent>
+                          <w:p>
+                            <w:pPr>
+                              <w:rPr>
+                                <w:b/>
+                              </w:rPr>
+                            </w:pPr>
+                            <w:r>
+                              <w:rPr>
+                                <w:b/>
+                              </w:rPr>
+                              <w:t>Specification:</w:t>
+                            </w:r>
+                          </w:p>
+                          <w:p>
+                            <w:pPr>
+                              <w:pStyle w:val="ListParagraph"/>
+                              <w:numPr>
+                                <w:ilvl w:val="0"/>
+                                <w:numId w:val="8"/>
+                              </w:numPr>
+                            </w:pPr>
+                            <w:r>
+                              <w:t xml:space="preserve">6 Motor HS drive </w:t>
+                            </w:r>
+                          </w:p>
+                          <w:p>
+                            <w:pPr>
+                              <w:pStyle w:val="ListParagraph"/>
+                              <w:numPr>
+                                <w:ilvl w:val="0"/>
+                                <w:numId w:val="8"/>
+                              </w:numPr>
+                            </w:pPr>
+                            <w:r>
+                              <w:t>2</w:t>
+                            </w:r>
+                            <w:r>
+                              <w:t xml:space="preserve"> drive chains </w:t>
+                            </w:r>
+                          </w:p>
+                          <w:p>
+                            <w:pPr>
+                              <w:pStyle w:val="ListParagraph"/>
+                              <w:numPr>
+                                <w:ilvl w:val="0"/>
+                                <w:numId w:val="8"/>
+                              </w:numPr>
+                            </w:pPr>
+                            <w:r>
+                              <w:t>4</w:t>
+                            </w:r>
+                            <w:r>
+                              <w:t xml:space="preserve"> wheels </w:t>
+                            </w:r>
+                          </w:p>
+                          <w:p>
+                            <w:pPr>
+                              <w:pStyle w:val="ListParagraph"/>
+                              <w:numPr>
+                                <w:ilvl w:val="0"/>
+                                <w:numId w:val="8"/>
+                              </w:numPr>
+                            </w:pPr>
+                            <w:r>
+                              <w:t>Aluminium structure</w:t>
+                            </w:r>
+                          </w:p>
+                          <w:p>
+                            <w:pPr>
+                              <w:pStyle w:val="ListParagraph"/>
+                              <w:numPr>
+                                <w:ilvl w:val="0"/>
+                                <w:numId w:val="8"/>
+                              </w:numPr>
+                            </w:pPr>
+                            <w:r>
+                              <w:t>4</w:t>
+                            </w:r>
+                            <w:r>
+                              <w:t xml:space="preserve"> motor lift</w:t>
+                            </w:r>
+                          </w:p>
+                          <w:p>
+                            <w:pPr>
+                              <w:pStyle w:val="ListParagraph"/>
+                              <w:numPr>
+                                <w:ilvl w:val="0"/>
+                                <w:numId w:val="8"/>
+                              </w:numPr>
+                            </w:pPr>
+                            <w:r>
+                              <w:t>3</w:t>
+                            </w:r>
+                            <w:r>
+                              <w:t xml:space="preserve"> stage lift</w:t>
+                            </w:r>
+                          </w:p>
+                          <w:p>
+                            <w:pPr>
+                              <w:pStyle w:val="ListParagraph"/>
+                              <w:numPr>
+                                <w:ilvl w:val="0"/>
+                                <w:numId w:val="8"/>
+                              </w:numPr>
+                            </w:pPr>
+                            <w:r>
+                              <w:t xml:space="preserve">2 motor </w:t>
+                            </w:r>
+                            <w:proofErr w:type="gramStart"/>
+                            <w:r>
+                              <w:t>claw</w:t>
+                            </w:r>
+                            <w:proofErr w:type="gramEnd"/>
+                          </w:p>
+                          <w:p>
+                            <w:pPr>
+                              <w:pStyle w:val="ListParagraph"/>
+                              <w:ind w:left="360"/>
+                            </w:pPr>
+                          </w:p>
+                          <w:p>
+                            <w:pPr>
+                              <w:rPr>
+                                <w:b/>
+                              </w:rPr>
+                            </w:pPr>
+                            <w:r>
+                              <w:rPr>
+                                <w:b/>
+                              </w:rPr>
+                              <w:t>Dimensions:</w:t>
+                            </w:r>
+                          </w:p>
+                          <w:p>
+                            <w:pPr>
+                              <w:pStyle w:val="ListParagraph"/>
+                              <w:numPr>
+                                <w:ilvl w:val="0"/>
+                                <w:numId w:val="11"/>
+                              </w:numPr>
+                            </w:pPr>
+                            <w:bookmarkStart w:id="0" w:name="_GoBack"/>
+                            <w:r>
+                              <w:t>17.5</w:t>
+                            </w:r>
+                            <w:r>
+                              <w:t>”</w:t>
+                            </w:r>
+                            <w:r>
+                              <w:t xml:space="preserve"> </w:t>
+                            </w:r>
+                            <w:r>
+                              <w:t>x</w:t>
+                            </w:r>
+                            <w:r>
+                              <w:t xml:space="preserve"> 15</w:t>
+                            </w:r>
+                            <w:r>
+                              <w:t>”</w:t>
+                            </w:r>
+                            <w:r>
+                              <w:t xml:space="preserve"> x</w:t>
+                            </w:r>
+                            <w:r>
+                              <w:t xml:space="preserve"> 17.5</w:t>
+                            </w:r>
+                            <w:r>
+                              <w:t>”</w:t>
+                            </w:r>
+                            <w:r>
+                              <w:t xml:space="preserve"> when not extended </w:t>
+                            </w:r>
+                            <w:bookmarkEnd w:id="0"/>
+                          </w:p>
+                        </w:txbxContent>
+                      </wps:txbx>
+                      <wps:bodyPr rot="0" spcFirstLastPara="0" vertOverflow="overflow" horzOverflow="overflow" vert="horz" wrap="square" lIns="91440" tIns="45720" rIns="91440" bIns="45720" numCol="1" spcCol="0" rtlCol="0" fromWordArt="0" anchor="t" anchorCtr="0" forceAA="0" compatLnSpc="1">
+                        <a:prstTxWarp prst="textNoShape">
+                          <a:avLst/>
+                        </a:prstTxWarp>
+                        <a:noAutofit/>
+                      </wps:bodyPr>
+                    </wps:wsp>
+                  </a:graphicData>
+                </a:graphic>
+                <wp14:sizeRelH relativeFrom="margin">
+                  <wp14:pctWidth>0</wp14:pctWidth>
+                </wp14:sizeRelH>
+                <wp14:sizeRelV relativeFrom="margin">
+                  <wp14:pctHeight>0</wp14:pctHeight>
+                </wp14:sizeRelV>
+              </wp:anchor>
+            </w:drawing>
+          </mc:Choice>
+          <mc:Fallback>
+            <w:pict>
+              <v:shape id="Text Box 3" o:spid="_x0000_s1027" type="#_x0000_t202" style="position:absolute;margin-left:300.75pt;margin-top:3.75pt;width:189pt;height:231pt;z-index:251661312;visibility:visible;mso-wrap-style:square;mso-width-percent:0;mso-height-percent:0;mso-wrap-distance-left:9pt;mso-wrap-distance-top:0;mso-wrap-distance-right:9pt;mso-wrap-distance-bottom:0;mso-position-horizontal:absolute;mso-position-horizontal-relative:text;mso-position-vertical:absolute;mso-position-vertical-relative:text;mso-width-percent:0;mso-height-percent:0;mso-width-relative:margin;mso-height-relative:margin;v-text-anchor:top" o:gfxdata="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" fillcolor="white [3201]" strokecolor="#4472c4 [3204]" strokeweight="1pt">
+                <v:textbox>
+                  <w:txbxContent>
+                    <w:p>
+                      <w:pPr>
+                        <w:rPr>
+                          <w:b/>
+                        </w:rPr>
+                      </w:pPr>
+                      <w:r>
+                        <w:rPr>
+                          <w:b/>
+                        </w:rPr>
+                        <w:t>Specification:</w:t>
+                      </w:r>
+                    </w:p>
+                    <w:p>
+                      <w:pPr>
+                        <w:pStyle w:val="ListParagraph"/>
+                        <w:numPr>
+                          <w:ilvl w:val="0"/>
+                          <w:numId w:val="8"/>
+                        </w:numPr>
+                      </w:pPr>
+                      <w:r>
+                        <w:t xml:space="preserve">6 Motor HS drive </w:t>
+                      </w:r>
+                    </w:p>
+                    <w:p>
+                      <w:pPr>
+                        <w:pStyle w:val="ListParagraph"/>
+                        <w:numPr>
+                          <w:ilvl w:val="0"/>
+                          <w:numId w:val="8"/>
+                        </w:numPr>
+                      </w:pPr>
+                      <w:r>
+                        <w:t>2</w:t>
+                      </w:r>
+                      <w:r>
+                        <w:t xml:space="preserve"> drive chains </w:t>
+                      </w:r>
+                    </w:p>
+                    <w:p>
+                      <w:pPr>
+                        <w:pStyle w:val="ListParagraph"/>
+                        <w:numPr>
+                          <w:ilvl w:val="0"/>
+                          <w:numId w:val="8"/>
+                        </w:numPr>
+                      </w:pPr>
+                      <w:r>
+                        <w:t>4</w:t>
+                      </w:r>
+                      <w:r>
+                        <w:t xml:space="preserve"> wheels </w:t>
+                      </w:r>
+                    </w:p>
+                    <w:p>
+                      <w:pPr>
+                        <w:pStyle w:val="ListParagraph"/>
+                        <w:numPr>
+                          <w:ilvl w:val="0"/>
+                          <w:numId w:val="8"/>
+                        </w:numPr>
+                      </w:pPr>
+                      <w:r>
+                        <w:t>Aluminium structure</w:t>
+                      </w:r>
+                    </w:p>
+                    <w:p>
+                      <w:pPr>
+                        <w:pStyle w:val="ListParagraph"/>
+                        <w:numPr>
+                          <w:ilvl w:val="0"/>
+                          <w:numId w:val="8"/>
+                        </w:numPr>
+                      </w:pPr>
+                      <w:r>
+                        <w:t>4</w:t>
+                      </w:r>
+                      <w:r>
+                        <w:t xml:space="preserve"> motor lift</w:t>
+                      </w:r>
+                    </w:p>
+                    <w:p>
+                      <w:pPr>
+                        <w:pStyle w:val="ListParagraph"/>
+                        <w:numPr>
+                          <w:ilvl w:val="0"/>
+                          <w:numId w:val="8"/>
+                        </w:numPr>
+                      </w:pPr>
+                      <w:r>
+                        <w:t>3</w:t>
+                      </w:r>
+                      <w:r>
+                        <w:t xml:space="preserve"> stage lift</w:t>
+                      </w:r>
+                    </w:p>
+                    <w:p>
+                      <w:pPr>
+                        <w:pStyle w:val="ListParagraph"/>
+                        <w:numPr>
+                          <w:ilvl w:val="0"/>
+                          <w:numId w:val="8"/>
+                        </w:numPr>
+                      </w:pPr>
+                      <w:r>
+                        <w:t xml:space="preserve">2 motor </w:t>
+                      </w:r>
+                      <w:proofErr w:type="gramStart"/>
+                      <w:r>
+                        <w:t>claw</w:t>
+                      </w:r>
+                      <w:proofErr w:type="gramEnd"/>
+                    </w:p>
+                    <w:p>
+                      <w:pPr>
+                        <w:pStyle w:val="ListParagraph"/>
+                        <w:ind w:left="360"/>
+                      </w:pPr>
+                    </w:p>
+                    <w:p>
+                      <w:pPr>
+                        <w:rPr>
+                          <w:b/>
+                        </w:rPr>
+                      </w:pPr>
+                      <w:r>
+                        <w:rPr>
+                          <w:b/>
+                        </w:rPr>
+                        <w:t>Dimensions:</w:t>
+                      </w:r>
+                    </w:p>
+                    <w:p>
+                      <w:pPr>
+                        <w:pStyle w:val="ListParagraph"/>
+                        <w:numPr>
+                          <w:ilvl w:val="0"/>
+                          <w:numId w:val="11"/>
+                        </w:numPr>
+                      </w:pPr>
+                      <w:bookmarkStart w:id="1" w:name="_GoBack"/>
+                      <w:r>
+                        <w:t>17.5</w:t>
+                      </w:r>
+                      <w:r>
+                        <w:t>”</w:t>
+                      </w:r>
+                      <w:r>
+                        <w:t xml:space="preserve"> </w:t>
+                      </w:r>
+                      <w:r>
+                        <w:t>x</w:t>
+                      </w:r>
+                      <w:r>
+                        <w:t xml:space="preserve"> 15</w:t>
+                      </w:r>
+                      <w:r>
+                        <w:t>”</w:t>
+                      </w:r>
+                      <w:r>
+                        <w:t xml:space="preserve"> x</w:t>
+                      </w:r>
+                      <w:r>
+                        <w:t xml:space="preserve"> 17.5</w:t>
+                      </w:r>
+                      <w:r>
+                        <w:t>”</w:t>
+                      </w:r>
+                      <w:r>
+                        <w:t xml:space="preserve"> when not extended </w:t>
+                      </w:r>
+                      <w:bookmarkEnd w:id="1"/>
+                    </w:p>
+                  </w:txbxContent>
+                </v:textbox>
+              </v:shape>
+            </w:pict>
+          </mc:Fallback>
+        </mc:AlternateContent>
+      </w:r>
+      <w:r>
+        <w:rPr>
+          <w:noProof/>
         </w:rPr>
         <w:drawing>
-          <wp:anchor distT="0" distB="0" distL="114300" distR="114300" simplePos="0" relativeHeight="251660800" behindDoc="1" locked="0" layoutInCell="1" allowOverlap="1">
+          <wp:anchor distT="0" distB="0" distL="114300" distR="114300" simplePos="0" relativeHeight="251663360" behindDoc="1" locked="0" layoutInCell="1" allowOverlap="1">
             <wp:simplePos x="0" y="0"/>
             <wp:positionH relativeFrom="column">
               <wp:posOffset>-635</wp:posOffset>
@@ -184,6 +617,8 @@
           </wp:anchor>
         </w:drawing>
       </w:r>
+    </w:p>
+    <w:p>
       <w:r>
         <w:rPr>
           <w:noProof/>
@@ -192,18 +627,18 @@
         <mc:AlternateContent>
           <mc:Choice Requires="wps">
             <w:drawing>
-              <wp:anchor distT="0" distB="0" distL="114300" distR="114300" simplePos="0" relativeHeight="251658752" behindDoc="0" locked="0" layoutInCell="1" allowOverlap="1">
+              <wp:anchor distT="0" distB="0" distL="114300" distR="114300" simplePos="0" relativeHeight="251675648" behindDoc="0" locked="0" layoutInCell="1" allowOverlap="1">
                 <wp:simplePos x="0" y="0"/>
                 <wp:positionH relativeFrom="column">
-                  <wp:posOffset>3819525</wp:posOffset>
+                  <wp:posOffset>-495300</wp:posOffset>
                 </wp:positionH>
                 <wp:positionV relativeFrom="paragraph">
-                  <wp:posOffset>46990</wp:posOffset>
+                  <wp:posOffset>7992110</wp:posOffset>
                 </wp:positionV>
-                <wp:extent cx="2305050" cy="2933700"/>
-                <wp:effectExtent l="0" t="0" r="19050" b="19050"/>
+                <wp:extent cx="6715125" cy="628650"/>
+                <wp:effectExtent l="0" t="0" r="28575" b="19050"/>
                 <wp:wrapNone/>
-                <wp:docPr id="3" name="Text Box 3"/>
+                <wp:docPr id="12" name="Text Box 12"/>
                 <wp:cNvGraphicFramePr/>
                 <a:graphic xmlns:a="http://schemas.openxmlformats.org/drawingml/2006/main">
                   <a:graphicData uri="http://schemas.microsoft.com/office/word/2010/wordprocessingShape">
@@ -212,7 +647,7 @@
                       <wps:spPr>
                         <a:xfrm>
                           <a:off x="0" y="0"/>
-                          <a:ext cx="2305050" cy="2933700"/>
+                          <a:ext cx="6715125" cy="628650"/>
                         </a:xfrm>
                         <a:prstGeom prst="rect">
                           <a:avLst/>
@@ -237,133 +672,36 @@
                         <w:txbxContent>
                           <w:p>
                             <w:r>
-                              <w:t>SPECIFICATIONS:</w:t>
+                              <w:t>Logged b</w:t>
+                            </w:r>
+                            <w:r>
+                              <w:t xml:space="preserve">y Robbie Buxton </w:t>
                             </w:r>
                           </w:p>
                           <w:p>
-                            <w:pPr>
-                              <w:pStyle w:val="ListParagraph"/>
-                              <w:numPr>
-                                <w:ilvl w:val="0"/>
-                                <w:numId w:val="1"/>
-                              </w:numPr>
-                            </w:pPr>
-                            <w:r>
-                              <w:t xml:space="preserve">6 Motor HS drive </w:t>
-                            </w:r>
-                          </w:p>
-                          <w:p>
-                            <w:pPr>
-                              <w:pStyle w:val="ListParagraph"/>
-                              <w:numPr>
-                                <w:ilvl w:val="0"/>
-                                <w:numId w:val="1"/>
-                              </w:numPr>
-                            </w:pPr>
-                            <w:r>
-                              <w:t xml:space="preserve">Two drive chains </w:t>
-                            </w:r>
-                          </w:p>
-                          <w:p>
-                            <w:pPr>
-                              <w:pStyle w:val="ListParagraph"/>
-                              <w:numPr>
-                                <w:ilvl w:val="0"/>
-                                <w:numId w:val="1"/>
-                              </w:numPr>
-                            </w:pPr>
-                            <w:r>
-                              <w:t>4</w:t>
-                            </w:r>
-                            <w:r>
-                              <w:t xml:space="preserve"> wheels </w:t>
-                            </w:r>
-                          </w:p>
-                          <w:p>
-                            <w:pPr>
-                              <w:pStyle w:val="ListParagraph"/>
-                              <w:numPr>
-                                <w:ilvl w:val="0"/>
-                                <w:numId w:val="1"/>
-                              </w:numPr>
-                            </w:pPr>
-                            <w:r>
-                              <w:t>Aluminium structure</w:t>
-                            </w:r>
-                          </w:p>
-                          <w:p>
-                            <w:pPr>
-                              <w:pStyle w:val="ListParagraph"/>
-                              <w:numPr>
-                                <w:ilvl w:val="0"/>
-                                <w:numId w:val="1"/>
-                              </w:numPr>
-                            </w:pPr>
-                            <w:r>
-                              <w:t>4</w:t>
-                            </w:r>
-                            <w:r>
-                              <w:t xml:space="preserve"> motor lift</w:t>
-                            </w:r>
-                          </w:p>
-                          <w:p>
-                            <w:pPr>
-                              <w:pStyle w:val="ListParagraph"/>
-                              <w:numPr>
-                                <w:ilvl w:val="0"/>
-                                <w:numId w:val="1"/>
-                              </w:numPr>
-                            </w:pPr>
-                            <w:r>
-                              <w:t>Three</w:t>
-                            </w:r>
-                            <w:r>
-                              <w:t xml:space="preserve"> stage lift</w:t>
-                            </w:r>
-                          </w:p>
-                          <w:p>
-                            <w:pPr>
-                              <w:pStyle w:val="ListParagraph"/>
-                              <w:numPr>
-                                <w:ilvl w:val="0"/>
-                                <w:numId w:val="1"/>
-                              </w:numPr>
-                            </w:pPr>
-                            <w:r>
-                              <w:t xml:space="preserve">2 motor </w:t>
-                            </w:r>
-                            <w:proofErr w:type="gramStart"/>
-                            <w:r>
-                              <w:t>claw</w:t>
-                            </w:r>
-                            <w:proofErr w:type="gramEnd"/>
-                          </w:p>
-                          <w:p>
-                            <w:r>
-                              <w:t>DIMENTIONS:</w:t>
-                            </w:r>
-                          </w:p>
-                          <w:p>
+                            <w:r>
+                              <w:t>17</w:t>
+                            </w:r>
+                            <w:r>
+                              <w:t>/</w:t>
+                            </w:r>
+                            <w:r>
+                              <w:t>0</w:t>
+                            </w:r>
+                            <w:r>
+                              <w:t>7</w:t>
+                            </w:r>
+                            <w:r>
+                              <w:t>/2017 – 16</w:t>
+                            </w:r>
+                            <w:r>
+                              <w:t>:</w:t>
+                            </w:r>
+                            <w:r>
+                              <w:t>30</w:t>
+                            </w:r>
                             <w:r>
                               <w:t xml:space="preserve"> </w:t>
-                            </w:r>
-                            <w:r>
-                              <w:t>17.5</w:t>
-                            </w:r>
-                            <w:r>
-                              <w:t>”</w:t>
-                            </w:r>
-                            <w:r>
-                              <w:t xml:space="preserve"> * 15</w:t>
-                            </w:r>
-                            <w:r>
-                              <w:t>”</w:t>
-                            </w:r>
-                            <w:r>
-                              <w:t xml:space="preserve"> * 17.5</w:t>
-                            </w:r>
-                            <w:r>
-                              <w:t xml:space="preserve"> when not extended </w:t>
                             </w:r>
                           </w:p>
                         </w:txbxContent>
@@ -388,333 +726,41 @@
           </mc:Choice>
           <mc:Fallback>
             <w:pict>
-              <v:shape id="Text Box 3" o:spid="_x0000_s1027" type="#_x0000_t202" style="position:absolute;margin-left:300.75pt;margin-top:3.7pt;width:181.5pt;height:231pt;z-index:251658752;visibility:visible;mso-wrap-style:square;mso-width-percent:0;mso-height-percent:0;mso-wrap-distance-left:9pt;mso-wrap-distance-top:0;mso-wrap-distance-right:9pt;mso-wrap-distance-bottom:0;mso-position-horizontal:absolute;mso-position-horizontal-relative:text;mso-position-vertical:absolute;mso-position-vertical-relative:text;mso-width-percent:0;mso-height-percent:0;mso-width-relative:margin;mso-height-relative:margin;v-text-anchor:top" o:gfxdata="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" fillcolor="white [3201]" strokecolor="#4472c4 [3204]" strokeweight="1pt">
+              <v:shape id="Text Box 12" o:spid="_x0000_s1028" type="#_x0000_t202" style="position:absolute;margin-left:-39pt;margin-top:629.3pt;width:528.75pt;height:49.5pt;z-index:251675648;visibility:visible;mso-wrap-style:square;mso-width-percent:0;mso-height-percent:0;mso-wrap-distance-left:9pt;mso-wrap-distance-top:0;mso-wrap-distance-right:9pt;mso-wrap-distance-bottom:0;mso-position-horizontal:absolute;mso-position-horizontal-relative:text;mso-position-vertical:absolute;mso-position-vertical-relative:text;mso-width-percent:0;mso-height-percent:0;mso-width-relative:margin;mso-height-relative:margin;v-text-anchor:top" o:gfxdata="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" fillcolor="white [3201]" strokecolor="#4472c4 [3204]" strokeweight="1pt">
                 <v:textbox>
                   <w:txbxContent>
                     <w:p>
                       <w:r>
-                        <w:t>SPECIFICATIONS:</w:t>
+                        <w:t>Logged b</w:t>
+                      </w:r>
+                      <w:r>
+                        <w:t xml:space="preserve">y Robbie Buxton </w:t>
                       </w:r>
                     </w:p>
                     <w:p>
-                      <w:pPr>
-                        <w:pStyle w:val="ListParagraph"/>
-                        <w:numPr>
-                          <w:ilvl w:val="0"/>
-                          <w:numId w:val="1"/>
-                        </w:numPr>
-                      </w:pPr>
-                      <w:r>
-                        <w:t xml:space="preserve">6 Motor HS drive </w:t>
-                      </w:r>
-                    </w:p>
-                    <w:p>
-                      <w:pPr>
-                        <w:pStyle w:val="ListParagraph"/>
-                        <w:numPr>
-                          <w:ilvl w:val="0"/>
-                          <w:numId w:val="1"/>
-                        </w:numPr>
-                      </w:pPr>
-                      <w:r>
-                        <w:t xml:space="preserve">Two drive chains </w:t>
-                      </w:r>
-                    </w:p>
-                    <w:p>
-                      <w:pPr>
-                        <w:pStyle w:val="ListParagraph"/>
-                        <w:numPr>
-                          <w:ilvl w:val="0"/>
-                          <w:numId w:val="1"/>
-                        </w:numPr>
-                      </w:pPr>
-                      <w:r>
-                        <w:t>4</w:t>
-                      </w:r>
-                      <w:r>
-                        <w:t xml:space="preserve"> wheels </w:t>
-                      </w:r>
-                    </w:p>
-                    <w:p>
-                      <w:pPr>
-                        <w:pStyle w:val="ListParagraph"/>
-                        <w:numPr>
-                          <w:ilvl w:val="0"/>
-                          <w:numId w:val="1"/>
-                        </w:numPr>
-                      </w:pPr>
-                      <w:r>
-                        <w:t>Aluminium structure</w:t>
-                      </w:r>
-                    </w:p>
-                    <w:p>
-                      <w:pPr>
-                        <w:pStyle w:val="ListParagraph"/>
-                        <w:numPr>
-                          <w:ilvl w:val="0"/>
-                          <w:numId w:val="1"/>
-                        </w:numPr>
-                      </w:pPr>
-                      <w:r>
-                        <w:t>4</w:t>
-                      </w:r>
-                      <w:r>
-                        <w:t xml:space="preserve"> motor lift</w:t>
-                      </w:r>
-                    </w:p>
-                    <w:p>
-                      <w:pPr>
-                        <w:pStyle w:val="ListParagraph"/>
-                        <w:numPr>
-                          <w:ilvl w:val="0"/>
-                          <w:numId w:val="1"/>
-                        </w:numPr>
-                      </w:pPr>
-                      <w:r>
-                        <w:t>Three</w:t>
-                      </w:r>
-                      <w:r>
-                        <w:t xml:space="preserve"> stage lift</w:t>
-                      </w:r>
-                    </w:p>
-                    <w:p>
-                      <w:pPr>
-                        <w:pStyle w:val="ListParagraph"/>
-                        <w:numPr>
-                          <w:ilvl w:val="0"/>
-                          <w:numId w:val="1"/>
-                        </w:numPr>
-                      </w:pPr>
-                      <w:r>
-                        <w:t xml:space="preserve">2 motor </w:t>
-                      </w:r>
-                      <w:proofErr w:type="gramStart"/>
-                      <w:r>
-                        <w:t>claw</w:t>
-                      </w:r>
-                      <w:proofErr w:type="gramEnd"/>
-                    </w:p>
-                    <w:p>
-                      <w:r>
-                        <w:t>DIMENTIONS:</w:t>
-                      </w:r>
-                    </w:p>
-                    <w:p>
+                      <w:r>
+                        <w:t>17</w:t>
+                      </w:r>
+                      <w:r>
+                        <w:t>/</w:t>
+                      </w:r>
+                      <w:r>
+                        <w:t>0</w:t>
+                      </w:r>
+                      <w:r>
+                        <w:t>7</w:t>
+                      </w:r>
+                      <w:r>
+                        <w:t>/2017 – 16</w:t>
+                      </w:r>
+                      <w:r>
+                        <w:t>:</w:t>
+                      </w:r>
+                      <w:r>
+                        <w:t>30</w:t>
+                      </w:r>
                       <w:r>
                         <w:t xml:space="preserve"> </w:t>
-                      </w:r>
-                      <w:r>
-                        <w:t>17.5</w:t>
-                      </w:r>
-                      <w:r>
-                        <w:t>”</w:t>
-                      </w:r>
-                      <w:r>
-                        <w:t xml:space="preserve"> * 15</w:t>
-                      </w:r>
-                      <w:r>
-                        <w:t>”</w:t>
-                      </w:r>
-                      <w:r>
-                        <w:t xml:space="preserve"> * 17.5</w:t>
-                      </w:r>
-                      <w:r>
-                        <w:t xml:space="preserve"> when not extended </w:t>
-                      </w:r>
-                    </w:p>
-                  </w:txbxContent>
-                </v:textbox>
-              </v:shape>
-            </w:pict>
-          </mc:Fallback>
-        </mc:AlternateContent>
-      </w:r>
-    </w:p>
-    <w:p>
-      <w:r>
-        <w:rPr>
-          <w:noProof/>
-          <w:lang w:eastAsia="en-GB"/>
-        </w:rPr>
-        <mc:AlternateContent>
-          <mc:Choice Requires="wps">
-            <w:drawing>
-              <wp:anchor distT="0" distB="0" distL="114300" distR="114300" simplePos="0" relativeHeight="251656704" behindDoc="0" locked="0" layoutInCell="1" allowOverlap="1" wp14:anchorId="57150A34" wp14:editId="5D355770">
-                <wp:simplePos x="0" y="0"/>
-                <wp:positionH relativeFrom="column">
-                  <wp:posOffset>2819400</wp:posOffset>
-                </wp:positionH>
-                <wp:positionV relativeFrom="paragraph">
-                  <wp:posOffset>3448050</wp:posOffset>
-                </wp:positionV>
-                <wp:extent cx="3562350" cy="1809750"/>
-                <wp:effectExtent l="0" t="0" r="19050" b="19050"/>
-                <wp:wrapNone/>
-                <wp:docPr id="7" name="Text Box 7"/>
-                <wp:cNvGraphicFramePr/>
-                <a:graphic xmlns:a="http://schemas.openxmlformats.org/drawingml/2006/main">
-                  <a:graphicData uri="http://schemas.microsoft.com/office/word/2010/wordprocessingShape">
-                    <wps:wsp>
-                      <wps:cNvSpPr txBox="1"/>
-                      <wps:spPr>
-                        <a:xfrm>
-                          <a:off x="0" y="0"/>
-                          <a:ext cx="3562350" cy="1809750"/>
-                        </a:xfrm>
-                        <a:prstGeom prst="rect">
-                          <a:avLst/>
-                        </a:prstGeom>
-                        <a:ln/>
-                      </wps:spPr>
-                      <wps:style>
-                        <a:lnRef idx="2">
-                          <a:schemeClr val="accent1"/>
-                        </a:lnRef>
-                        <a:fillRef idx="1">
-                          <a:schemeClr val="lt1"/>
-                        </a:fillRef>
-                        <a:effectRef idx="0">
-                          <a:schemeClr val="accent1"/>
-                        </a:effectRef>
-                        <a:fontRef idx="minor">
-                          <a:schemeClr val="dk1"/>
-                        </a:fontRef>
-                      </wps:style>
-                      <wps:txbx>
-                        <w:txbxContent>
-                          <w:p>
-                            <w:pPr>
-                              <w:rPr>
-                                <w:b/>
-                              </w:rPr>
-                            </w:pPr>
-                            <w:r>
-                              <w:rPr>
-                                <w:b/>
-                              </w:rPr>
-                              <w:t>What needs to be changed:</w:t>
-                            </w:r>
-                          </w:p>
-                          <w:p>
-                            <w:pPr>
-                              <w:pStyle w:val="ListParagraph"/>
-                              <w:numPr>
-                                <w:ilvl w:val="0"/>
-                                <w:numId w:val="7"/>
-                              </w:numPr>
-                            </w:pPr>
-                            <w:r>
-                              <w:t xml:space="preserve">Plug in </w:t>
-                            </w:r>
-                            <w:r>
-                              <w:t>shaft</w:t>
-                            </w:r>
-                            <w:r>
-                              <w:t xml:space="preserve"> encoders</w:t>
-                            </w:r>
-                          </w:p>
-                          <w:p>
-                            <w:pPr>
-                              <w:pStyle w:val="ListParagraph"/>
-                              <w:numPr>
-                                <w:ilvl w:val="0"/>
-                                <w:numId w:val="7"/>
-                              </w:numPr>
-                            </w:pPr>
-                            <w:r>
-                              <w:t xml:space="preserve">Make it straight </w:t>
-                            </w:r>
-                          </w:p>
-                          <w:p>
-                            <w:pPr>
-                              <w:pStyle w:val="ListParagraph"/>
-                              <w:numPr>
-                                <w:ilvl w:val="0"/>
-                                <w:numId w:val="7"/>
-                              </w:numPr>
-                            </w:pPr>
-                            <w:r>
-                              <w:t xml:space="preserve">Mount claw </w:t>
-                            </w:r>
-                          </w:p>
-                        </w:txbxContent>
-                      </wps:txbx>
-                      <wps:bodyPr rot="0" spcFirstLastPara="0" vertOverflow="overflow" horzOverflow="overflow" vert="horz" wrap="square" lIns="91440" tIns="45720" rIns="91440" bIns="45720" numCol="1" spcCol="0" rtlCol="0" fromWordArt="0" anchor="t" anchorCtr="0" forceAA="0" compatLnSpc="1">
-                        <a:prstTxWarp prst="textNoShape">
-                          <a:avLst/>
-                        </a:prstTxWarp>
-                        <a:noAutofit/>
-                      </wps:bodyPr>
-                    </wps:wsp>
-                  </a:graphicData>
-                </a:graphic>
-                <wp14:sizeRelH relativeFrom="margin">
-                  <wp14:pctWidth>0</wp14:pctWidth>
-                </wp14:sizeRelH>
-                <wp14:sizeRelV relativeFrom="margin">
-                  <wp14:pctHeight>0</wp14:pctHeight>
-                </wp14:sizeRelV>
-              </wp:anchor>
-            </w:drawing>
-          </mc:Choice>
-          <mc:Fallback>
-            <w:pict>
-              <v:shape w14:anchorId="57150A34" id="Text Box 7" o:spid="_x0000_s1028" type="#_x0000_t202" style="position:absolute;margin-left:222pt;margin-top:271.5pt;width:280.5pt;height:142.5pt;z-index:251656704;visibility:visible;mso-wrap-style:square;mso-width-percent:0;mso-height-percent:0;mso-wrap-distance-left:9pt;mso-wrap-distance-top:0;mso-wrap-distance-right:9pt;mso-wrap-distance-bottom:0;mso-position-horizontal:absolute;mso-position-horizontal-relative:text;mso-position-vertical:absolute;mso-position-vertical-relative:text;mso-width-percent:0;mso-height-percent:0;mso-width-relative:margin;mso-height-relative:margin;v-text-anchor:top" o:gfxdata="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" fillcolor="white [3201]" strokecolor="#4472c4 [3204]" strokeweight="1pt">
-                <v:textbox>
-                  <w:txbxContent>
-                    <w:p>
-                      <w:pPr>
-                        <w:rPr>
-                          <w:b/>
-                        </w:rPr>
-                      </w:pPr>
-                      <w:r>
-                        <w:rPr>
-                          <w:b/>
-                        </w:rPr>
-                        <w:t>What needs to be changed:</w:t>
-                      </w:r>
-                    </w:p>
-                    <w:p>
-                      <w:pPr>
-                        <w:pStyle w:val="ListParagraph"/>
-                        <w:numPr>
-                          <w:ilvl w:val="0"/>
-                          <w:numId w:val="7"/>
-                        </w:numPr>
-                      </w:pPr>
-                      <w:r>
-                        <w:t xml:space="preserve">Plug in </w:t>
-                      </w:r>
-                      <w:r>
-                        <w:t>shaft</w:t>
-                      </w:r>
-                      <w:r>
-                        <w:t xml:space="preserve"> encoders</w:t>
-                      </w:r>
-                    </w:p>
-                    <w:p>
-                      <w:pPr>
-                        <w:pStyle w:val="ListParagraph"/>
-                        <w:numPr>
-                          <w:ilvl w:val="0"/>
-                          <w:numId w:val="7"/>
-                        </w:numPr>
-                      </w:pPr>
-                      <w:r>
-                        <w:t xml:space="preserve">Make it straight </w:t>
-                      </w:r>
-                    </w:p>
-                    <w:p>
-                      <w:pPr>
-                        <w:pStyle w:val="ListParagraph"/>
-                        <w:numPr>
-                          <w:ilvl w:val="0"/>
-                          <w:numId w:val="7"/>
-                        </w:numPr>
-                      </w:pPr>
-                      <w:r>
-                        <w:t xml:space="preserve">Mount claw </w:t>
                       </w:r>
                     </w:p>
                   </w:txbxContent>
@@ -732,137 +778,7 @@
         <mc:AlternateContent>
           <mc:Choice Requires="wps">
             <w:drawing>
-              <wp:anchor distT="0" distB="0" distL="114300" distR="114300" simplePos="0" relativeHeight="251659776" behindDoc="0" locked="0" layoutInCell="1" allowOverlap="1">
-                <wp:simplePos x="0" y="0"/>
-                <wp:positionH relativeFrom="column">
-                  <wp:posOffset>1095375</wp:posOffset>
-                </wp:positionH>
-                <wp:positionV relativeFrom="paragraph">
-                  <wp:posOffset>7991475</wp:posOffset>
-                </wp:positionV>
-                <wp:extent cx="3076575" cy="628650"/>
-                <wp:effectExtent l="0" t="0" r="28575" b="19050"/>
-                <wp:wrapNone/>
-                <wp:docPr id="12" name="Text Box 12"/>
-                <wp:cNvGraphicFramePr/>
-                <a:graphic xmlns:a="http://schemas.openxmlformats.org/drawingml/2006/main">
-                  <a:graphicData uri="http://schemas.microsoft.com/office/word/2010/wordprocessingShape">
-                    <wps:wsp>
-                      <wps:cNvSpPr txBox="1"/>
-                      <wps:spPr>
-                        <a:xfrm>
-                          <a:off x="0" y="0"/>
-                          <a:ext cx="3076575" cy="628650"/>
-                        </a:xfrm>
-                        <a:prstGeom prst="rect">
-                          <a:avLst/>
-                        </a:prstGeom>
-                        <a:ln/>
-                      </wps:spPr>
-                      <wps:style>
-                        <a:lnRef idx="2">
-                          <a:schemeClr val="accent1"/>
-                        </a:lnRef>
-                        <a:fillRef idx="1">
-                          <a:schemeClr val="lt1"/>
-                        </a:fillRef>
-                        <a:effectRef idx="0">
-                          <a:schemeClr val="accent1"/>
-                        </a:effectRef>
-                        <a:fontRef idx="minor">
-                          <a:schemeClr val="dk1"/>
-                        </a:fontRef>
-                      </wps:style>
-                      <wps:txbx>
-                        <w:txbxContent>
-                          <w:p>
-                            <w:r>
-                              <w:t xml:space="preserve">By Robbie Buxton </w:t>
-                            </w:r>
-                          </w:p>
-                          <w:p>
-                            <w:r>
-                              <w:t>17</w:t>
-                            </w:r>
-                            <w:r>
-                              <w:t>/7</w:t>
-                            </w:r>
-                            <w:r>
-                              <w:t>/2017 – 16</w:t>
-                            </w:r>
-                            <w:r>
-                              <w:t>:</w:t>
-                            </w:r>
-                            <w:r>
-                              <w:t>30</w:t>
-                            </w:r>
-                            <w:r>
-                              <w:t xml:space="preserve"> </w:t>
-                            </w:r>
-                          </w:p>
-                        </w:txbxContent>
-                      </wps:txbx>
-                      <wps:bodyPr rot="0" spcFirstLastPara="0" vertOverflow="overflow" horzOverflow="overflow" vert="horz" wrap="square" lIns="91440" tIns="45720" rIns="91440" bIns="45720" numCol="1" spcCol="0" rtlCol="0" fromWordArt="0" anchor="t" anchorCtr="0" forceAA="0" compatLnSpc="1">
-                        <a:prstTxWarp prst="textNoShape">
-                          <a:avLst/>
-                        </a:prstTxWarp>
-                        <a:noAutofit/>
-                      </wps:bodyPr>
-                    </wps:wsp>
-                  </a:graphicData>
-                </a:graphic>
-                <wp14:sizeRelV relativeFrom="margin">
-                  <wp14:pctHeight>0</wp14:pctHeight>
-                </wp14:sizeRelV>
-              </wp:anchor>
-            </w:drawing>
-          </mc:Choice>
-          <mc:Fallback>
-            <w:pict>
-              <v:shape id="Text Box 12" o:spid="_x0000_s1029" type="#_x0000_t202" style="position:absolute;margin-left:86.25pt;margin-top:629.25pt;width:242.25pt;height:49.5pt;z-index:251659776;visibility:visible;mso-wrap-style:square;mso-height-percent:0;mso-wrap-distance-left:9pt;mso-wrap-distance-top:0;mso-wrap-distance-right:9pt;mso-wrap-distance-bottom:0;mso-position-horizontal:absolute;mso-position-horizontal-relative:text;mso-position-vertical:absolute;mso-position-vertical-relative:text;mso-height-percent:0;mso-height-relative:margin;v-text-anchor:top" o:gfxdata="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" fillcolor="white [3201]" strokecolor="#4472c4 [3204]" strokeweight="1pt">
-                <v:textbox>
-                  <w:txbxContent>
-                    <w:p>
-                      <w:r>
-                        <w:t xml:space="preserve">By Robbie Buxton </w:t>
-                      </w:r>
-                    </w:p>
-                    <w:p>
-                      <w:r>
-                        <w:t>17</w:t>
-                      </w:r>
-                      <w:r>
-                        <w:t>/7</w:t>
-                      </w:r>
-                      <w:r>
-                        <w:t>/2017 – 16</w:t>
-                      </w:r>
-                      <w:r>
-                        <w:t>:</w:t>
-                      </w:r>
-                      <w:r>
-                        <w:t>30</w:t>
-                      </w:r>
-                      <w:r>
-                        <w:t xml:space="preserve"> </w:t>
-                      </w:r>
-                    </w:p>
-                  </w:txbxContent>
-                </v:textbox>
-              </v:shape>
-            </w:pict>
-          </mc:Fallback>
-        </mc:AlternateContent>
-      </w:r>
-      <w:r>
-        <w:rPr>
-          <w:noProof/>
-          <w:lang w:eastAsia="en-GB"/>
-        </w:rPr>
-        <mc:AlternateContent>
-          <mc:Choice Requires="wps">
-            <w:drawing>
-              <wp:anchor distT="0" distB="0" distL="114300" distR="114300" simplePos="0" relativeHeight="251657728" behindDoc="0" locked="0" layoutInCell="1" allowOverlap="1">
+              <wp:anchor distT="0" distB="0" distL="114300" distR="114300" simplePos="0" relativeHeight="251659264" behindDoc="0" locked="0" layoutInCell="1" allowOverlap="1">
                 <wp:simplePos x="0" y="0"/>
                 <wp:positionH relativeFrom="column">
                   <wp:posOffset>-504825</wp:posOffset>
@@ -920,7 +836,25 @@
                           </w:p>
                           <w:p>
                             <w:r>
-                              <w:t xml:space="preserve">The parts we needed to make the third stage finally arrived (two 12 tooth sprockets) today so we could complete the lift. The linear action works very well however it a bit lopsided which is something we will need to fix. After we mount the claw the core robot will be basically finished and all that will be needed to done will be tweaking.  </w:t>
+                              <w:t>The parts we needed to make the third stage finally arrived (two 12 tooth sprockets) today so we could complete the</w:t>
+                            </w:r>
+                            <w:r>
+                              <w:t xml:space="preserve"> third stage of</w:t>
+                            </w:r>
+                            <w:r>
+                              <w:t xml:space="preserve"> lift. The linear action works very well however it a bit lop</w:t>
+                            </w:r>
+                            <w:r>
+                              <w:t>-</w:t>
+                            </w:r>
+                            <w:r>
+                              <w:t xml:space="preserve">sided which is something we will need to fix. After we mount the claw the core robot will be finished </w:t>
+                            </w:r>
+                            <w:r>
+                              <w:t>and we will be able to focus on fine tuning the robot</w:t>
+                            </w:r>
+                            <w:r>
+                              <w:t xml:space="preserve">.  </w:t>
                             </w:r>
                             <w:r>
                               <w:t xml:space="preserve"> </w:t>
@@ -937,6 +871,9 @@
                     </wps:wsp>
                   </a:graphicData>
                 </a:graphic>
+                <wp14:sizeRelH relativeFrom="margin">
+                  <wp14:pctWidth>0</wp14:pctWidth>
+                </wp14:sizeRelH>
                 <wp14:sizeRelV relativeFrom="margin">
                   <wp14:pctHeight>0</wp14:pctHeight>
                 </wp14:sizeRelV>
@@ -945,7 +882,7 @@
           </mc:Choice>
           <mc:Fallback>
             <w:pict>
-              <v:shape id="Text Box 10" o:spid="_x0000_s1030" type="#_x0000_t202" style="position:absolute;margin-left:-39.75pt;margin-top:431.3pt;width:528.75pt;height:177.75pt;z-index:251657728;visibility:visible;mso-wrap-style:square;mso-height-percent:0;mso-wrap-distance-left:9pt;mso-wrap-distance-top:0;mso-wrap-distance-right:9pt;mso-wrap-distance-bottom:0;mso-position-horizontal:absolute;mso-position-horizontal-relative:text;mso-position-vertical:absolute;mso-position-vertical-relative:text;mso-height-percent:0;mso-height-relative:margin;v-text-anchor:top" o:gfxdata="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" fillcolor="white [3201]" strokecolor="#4472c4 [3204]" strokeweight="1pt">
+              <v:shape id="Text Box 10" o:spid="_x0000_s1029" type="#_x0000_t202" style="position:absolute;margin-left:-39.75pt;margin-top:431.3pt;width:528.75pt;height:177.75pt;z-index:251659264;visibility:visible;mso-wrap-style:square;mso-width-percent:0;mso-height-percent:0;mso-wrap-distance-left:9pt;mso-wrap-distance-top:0;mso-wrap-distance-right:9pt;mso-wrap-distance-bottom:0;mso-position-horizontal:absolute;mso-position-horizontal-relative:text;mso-position-vertical:absolute;mso-position-vertical-relative:text;mso-width-percent:0;mso-height-percent:0;mso-width-relative:margin;mso-height-relative:margin;v-text-anchor:top" o:gfxdata="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" fillcolor="white [3201]" strokecolor="#4472c4 [3204]" strokeweight="1pt">
                 <v:textbox>
                   <w:txbxContent>
                     <w:p>
@@ -963,10 +900,227 @@
                     </w:p>
                     <w:p>
                       <w:r>
-                        <w:t xml:space="preserve">The parts we needed to make the third stage finally arrived (two 12 tooth sprockets) today so we could complete the lift. The linear action works very well however it a bit lopsided which is something we will need to fix. After we mount the claw the core robot will be basically finished and all that will be needed to done will be tweaking.  </w:t>
+                        <w:t>The parts we needed to make the third stage finally arrived (two 12 tooth sprockets) today so we could complete the</w:t>
+                      </w:r>
+                      <w:r>
+                        <w:t xml:space="preserve"> third stage of</w:t>
+                      </w:r>
+                      <w:r>
+                        <w:t xml:space="preserve"> lift. The linear action works very well however it a bit lop</w:t>
+                      </w:r>
+                      <w:r>
+                        <w:t>-</w:t>
+                      </w:r>
+                      <w:r>
+                        <w:t xml:space="preserve">sided which is something we will need to fix. After we mount the claw the core robot will be finished </w:t>
+                      </w:r>
+                      <w:r>
+                        <w:t>and we will be able to focus on fine tuning the robot</w:t>
+                      </w:r>
+                      <w:r>
+                        <w:t xml:space="preserve">.  </w:t>
                       </w:r>
                       <w:r>
                         <w:t xml:space="preserve"> </w:t>
+                      </w:r>
+                    </w:p>
+                  </w:txbxContent>
+                </v:textbox>
+              </v:shape>
+            </w:pict>
+          </mc:Fallback>
+        </mc:AlternateContent>
+      </w:r>
+      <w:r>
+        <w:rPr>
+          <w:noProof/>
+          <w:lang w:eastAsia="en-GB"/>
+        </w:rPr>
+        <mc:AlternateContent>
+          <mc:Choice Requires="wps">
+            <w:drawing>
+              <wp:anchor distT="0" distB="0" distL="114300" distR="114300" simplePos="0" relativeHeight="251649024" behindDoc="0" locked="0" layoutInCell="1" allowOverlap="1" wp14:anchorId="57150A34" wp14:editId="5D355770">
+                <wp:simplePos x="0" y="0"/>
+                <wp:positionH relativeFrom="column">
+                  <wp:posOffset>2819400</wp:posOffset>
+                </wp:positionH>
+                <wp:positionV relativeFrom="paragraph">
+                  <wp:posOffset>3448685</wp:posOffset>
+                </wp:positionV>
+                <wp:extent cx="3390900" cy="1809750"/>
+                <wp:effectExtent l="0" t="0" r="19050" b="19050"/>
+                <wp:wrapNone/>
+                <wp:docPr id="7" name="Text Box 7"/>
+                <wp:cNvGraphicFramePr/>
+                <a:graphic xmlns:a="http://schemas.openxmlformats.org/drawingml/2006/main">
+                  <a:graphicData uri="http://schemas.microsoft.com/office/word/2010/wordprocessingShape">
+                    <wps:wsp>
+                      <wps:cNvSpPr txBox="1"/>
+                      <wps:spPr>
+                        <a:xfrm>
+                          <a:off x="0" y="0"/>
+                          <a:ext cx="3390900" cy="1809750"/>
+                        </a:xfrm>
+                        <a:prstGeom prst="rect">
+                          <a:avLst/>
+                        </a:prstGeom>
+                        <a:ln/>
+                      </wps:spPr>
+                      <wps:style>
+                        <a:lnRef idx="2">
+                          <a:schemeClr val="accent1"/>
+                        </a:lnRef>
+                        <a:fillRef idx="1">
+                          <a:schemeClr val="lt1"/>
+                        </a:fillRef>
+                        <a:effectRef idx="0">
+                          <a:schemeClr val="accent1"/>
+                        </a:effectRef>
+                        <a:fontRef idx="minor">
+                          <a:schemeClr val="dk1"/>
+                        </a:fontRef>
+                      </wps:style>
+                      <wps:txbx>
+                        <w:txbxContent>
+                          <w:p>
+                            <w:pPr>
+                              <w:rPr>
+                                <w:b/>
+                              </w:rPr>
+                            </w:pPr>
+                            <w:r>
+                              <w:rPr>
+                                <w:b/>
+                              </w:rPr>
+                              <w:t>Future Changes:</w:t>
+                            </w:r>
+                          </w:p>
+                          <w:p>
+                            <w:pPr>
+                              <w:pStyle w:val="ListParagraph"/>
+                              <w:numPr>
+                                <w:ilvl w:val="0"/>
+                                <w:numId w:val="10"/>
+                              </w:numPr>
+                            </w:pPr>
+                            <w:r>
+                              <w:t xml:space="preserve">Plug in </w:t>
+                            </w:r>
+                            <w:r>
+                              <w:t>shaft</w:t>
+                            </w:r>
+                            <w:r>
+                              <w:t xml:space="preserve"> encoders</w:t>
+                            </w:r>
+                          </w:p>
+                          <w:p>
+                            <w:pPr>
+                              <w:pStyle w:val="ListParagraph"/>
+                              <w:numPr>
+                                <w:ilvl w:val="0"/>
+                                <w:numId w:val="10"/>
+                              </w:numPr>
+                            </w:pPr>
+                            <w:r>
+                              <w:t>Make lift</w:t>
+                            </w:r>
+                            <w:r>
+                              <w:t xml:space="preserve"> straight </w:t>
+                            </w:r>
+                          </w:p>
+                          <w:p>
+                            <w:pPr>
+                              <w:pStyle w:val="ListParagraph"/>
+                              <w:numPr>
+                                <w:ilvl w:val="0"/>
+                                <w:numId w:val="10"/>
+                              </w:numPr>
+                            </w:pPr>
+                            <w:r>
+                              <w:t xml:space="preserve">Mount claw </w:t>
+                            </w:r>
+                          </w:p>
+                        </w:txbxContent>
+                      </wps:txbx>
+                      <wps:bodyPr rot="0" spcFirstLastPara="0" vertOverflow="overflow" horzOverflow="overflow" vert="horz" wrap="square" lIns="91440" tIns="45720" rIns="91440" bIns="45720" numCol="1" spcCol="0" rtlCol="0" fromWordArt="0" anchor="t" anchorCtr="0" forceAA="0" compatLnSpc="1">
+                        <a:prstTxWarp prst="textNoShape">
+                          <a:avLst/>
+                        </a:prstTxWarp>
+                        <a:noAutofit/>
+                      </wps:bodyPr>
+                    </wps:wsp>
+                  </a:graphicData>
+                </a:graphic>
+                <wp14:sizeRelH relativeFrom="margin">
+                  <wp14:pctWidth>0</wp14:pctWidth>
+                </wp14:sizeRelH>
+                <wp14:sizeRelV relativeFrom="margin">
+                  <wp14:pctHeight>0</wp14:pctHeight>
+                </wp14:sizeRelV>
+              </wp:anchor>
+            </w:drawing>
+          </mc:Choice>
+          <mc:Fallback>
+            <w:pict>
+              <v:shape w14:anchorId="57150A34" id="Text Box 7" o:spid="_x0000_s1030" type="#_x0000_t202" style="position:absolute;margin-left:222pt;margin-top:271.55pt;width:267pt;height:142.5pt;z-index:251649024;visibility:visible;mso-wrap-style:square;mso-width-percent:0;mso-height-percent:0;mso-wrap-distance-left:9pt;mso-wrap-distance-top:0;mso-wrap-distance-right:9pt;mso-wrap-distance-bottom:0;mso-position-horizontal:absolute;mso-position-horizontal-relative:text;mso-position-vertical:absolute;mso-position-vertical-relative:text;mso-width-percent:0;mso-height-percent:0;mso-width-relative:margin;mso-height-relative:margin;v-text-anchor:top" o:gfxdata="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" fillcolor="white [3201]" strokecolor="#4472c4 [3204]" strokeweight="1pt">
+                <v:textbox>
+                  <w:txbxContent>
+                    <w:p>
+                      <w:pPr>
+                        <w:rPr>
+                          <w:b/>
+                        </w:rPr>
+                      </w:pPr>
+                      <w:r>
+                        <w:rPr>
+                          <w:b/>
+                        </w:rPr>
+                        <w:t>Future Changes:</w:t>
+                      </w:r>
+                    </w:p>
+                    <w:p>
+                      <w:pPr>
+                        <w:pStyle w:val="ListParagraph"/>
+                        <w:numPr>
+                          <w:ilvl w:val="0"/>
+                          <w:numId w:val="10"/>
+                        </w:numPr>
+                      </w:pPr>
+                      <w:r>
+                        <w:t xml:space="preserve">Plug in </w:t>
+                      </w:r>
+                      <w:r>
+                        <w:t>shaft</w:t>
+                      </w:r>
+                      <w:r>
+                        <w:t xml:space="preserve"> encoders</w:t>
+                      </w:r>
+                    </w:p>
+                    <w:p>
+                      <w:pPr>
+                        <w:pStyle w:val="ListParagraph"/>
+                        <w:numPr>
+                          <w:ilvl w:val="0"/>
+                          <w:numId w:val="10"/>
+                        </w:numPr>
+                      </w:pPr>
+                      <w:r>
+                        <w:t>Make lift</w:t>
+                      </w:r>
+                      <w:r>
+                        <w:t xml:space="preserve"> straight </w:t>
+                      </w:r>
+                    </w:p>
+                    <w:p>
+                      <w:pPr>
+                        <w:pStyle w:val="ListParagraph"/>
+                        <w:numPr>
+                          <w:ilvl w:val="0"/>
+                          <w:numId w:val="10"/>
+                        </w:numPr>
+                      </w:pPr>
+                      <w:r>
+                        <w:t xml:space="preserve">Mount claw </w:t>
                       </w:r>
                     </w:p>
                   </w:txbxContent>
@@ -1037,7 +1191,7 @@
                               <w:rPr>
                                 <w:b/>
                               </w:rPr>
-                              <w:t>WHAT HAS BEEN CHANGED:</w:t>
+                              <w:t>Changes Made:</w:t>
                             </w:r>
                           </w:p>
                           <w:p>
@@ -1045,7 +1199,7 @@
                               <w:pStyle w:val="ListParagraph"/>
                               <w:numPr>
                                 <w:ilvl w:val="0"/>
-                                <w:numId w:val="6"/>
+                                <w:numId w:val="9"/>
                               </w:numPr>
                               <w:rPr>
                                 <w:b/>
@@ -1096,7 +1250,7 @@
                         <w:rPr>
                           <w:b/>
                         </w:rPr>
-                        <w:t>WHAT HAS BEEN CHANGED:</w:t>
+                        <w:t>Changes Made:</w:t>
                       </w:r>
                     </w:p>
                     <w:p>
@@ -1104,7 +1258,7 @@
                         <w:pStyle w:val="ListParagraph"/>
                         <w:numPr>
                           <w:ilvl w:val="0"/>
-                          <w:numId w:val="6"/>
+                          <w:numId w:val="9"/>
                         </w:numPr>
                         <w:rPr>
                           <w:b/>
@@ -1477,6 +1631,119 @@
     </w:lvl>
   </w:abstractNum>
   <w:abstractNum w:abstractNumId="3" w15:restartNumberingAfterBreak="0">
+    <w:nsid w:val="35BB777C"/>
+    <w:multiLevelType w:val="hybridMultilevel"/>
+    <w:tmpl w:val="3B36E02C"/>
+    <w:lvl w:ilvl="0" w:tplc="08090001">
+      <w:start w:val="1"/>
+      <w:numFmt w:val="bullet"/>
+      <w:lvlText w:val=""/>
+      <w:lvlJc w:val="left"/>
+      <w:pPr>
+        <w:ind w:left="360" w:hanging="360"/>
+      </w:pPr>
+      <w:rPr>
+        <w:rFonts w:ascii="Symbol" w:hAnsi="Symbol" w:hint="default"/>
+      </w:rPr>
+    </w:lvl>
+    <w:lvl w:ilvl="1" w:tplc="08090003" w:tentative="1">
+      <w:start w:val="1"/>
+      <w:numFmt w:val="bullet"/>
+      <w:lvlText w:val="o"/>
+      <w:lvlJc w:val="left"/>
+      <w:pPr>
+        <w:ind w:left="1080" w:hanging="360"/>
+      </w:pPr>
+      <w:rPr>
+        <w:rFonts w:ascii="Courier New" w:hAnsi="Courier New" w:cs="Courier New" w:hint="default"/>
+      </w:rPr>
+    </w:lvl>
+    <w:lvl w:ilvl="2" w:tplc="08090005" w:tentative="1">
+      <w:start w:val="1"/>
+      <w:numFmt w:val="bullet"/>
+      <w:lvlText w:val=""/>
+      <w:lvlJc w:val="left"/>
+      <w:pPr>
+        <w:ind w:left="1800" w:hanging="360"/>
+      </w:pPr>
+      <w:rPr>
+        <w:rFonts w:ascii="Wingdings" w:hAnsi="Wingdings" w:hint="default"/>
+      </w:rPr>
+    </w:lvl>
+    <w:lvl w:ilvl="3" w:tplc="08090001" w:tentative="1">
+      <w:start w:val="1"/>
+      <w:numFmt w:val="bullet"/>
+      <w:lvlText w:val=""/>
+      <w:lvlJc w:val="left"/>
+      <w:pPr>
+        <w:ind w:left="2520" w:hanging="360"/>
+      </w:pPr>
+      <w:rPr>
+        <w:rFonts w:ascii="Symbol" w:hAnsi="Symbol" w:hint="default"/>
+      </w:rPr>
+    </w:lvl>
+    <w:lvl w:ilvl="4" w:tplc="08090003" w:tentative="1">
+      <w:start w:val="1"/>
+      <w:numFmt w:val="bullet"/>
+      <w:lvlText w:val="o"/>
+      <w:lvlJc w:val="left"/>
+      <w:pPr>
+        <w:ind w:left="3240" w:hanging="360"/>
+      </w:pPr>
+      <w:rPr>
+        <w:rFonts w:ascii="Courier New" w:hAnsi="Courier New" w:cs="Courier New" w:hint="default"/>
+      </w:rPr>
+    </w:lvl>
+    <w:lvl w:ilvl="5" w:tplc="08090005" w:tentative="1">
+      <w:start w:val="1"/>
+      <w:numFmt w:val="bullet"/>
+      <w:lvlText w:val=""/>
+      <w:lvlJc w:val="left"/>
+      <w:pPr>
+        <w:ind w:left="3960" w:hanging="360"/>
+      </w:pPr>
+      <w:rPr>
+        <w:rFonts w:ascii="Wingdings" w:hAnsi="Wingdings" w:hint="default"/>
+      </w:rPr>
+    </w:lvl>
+    <w:lvl w:ilvl="6" w:tplc="08090001" w:tentative="1">
+      <w:start w:val="1"/>
+      <w:numFmt w:val="bullet"/>
+      <w:lvlText w:val=""/>
+      <w:lvlJc w:val="left"/>
+      <w:pPr>
+        <w:ind w:left="4680" w:hanging="360"/>
+      </w:pPr>
+      <w:rPr>
+        <w:rFonts w:ascii="Symbol" w:hAnsi="Symbol" w:hint="default"/>
+      </w:rPr>
+    </w:lvl>
+    <w:lvl w:ilvl="7" w:tplc="08090003" w:tentative="1">
+      <w:start w:val="1"/>
+      <w:numFmt w:val="bullet"/>
+      <w:lvlText w:val="o"/>
+      <w:lvlJc w:val="left"/>
+      <w:pPr>
+        <w:ind w:left="5400" w:hanging="360"/>
+      </w:pPr>
+      <w:rPr>
+        <w:rFonts w:ascii="Courier New" w:hAnsi="Courier New" w:cs="Courier New" w:hint="default"/>
+      </w:rPr>
+    </w:lvl>
+    <w:lvl w:ilvl="8" w:tplc="08090005" w:tentative="1">
+      <w:start w:val="1"/>
+      <w:numFmt w:val="bullet"/>
+      <w:lvlText w:val=""/>
+      <w:lvlJc w:val="left"/>
+      <w:pPr>
+        <w:ind w:left="6120" w:hanging="360"/>
+      </w:pPr>
+      <w:rPr>
+        <w:rFonts w:ascii="Wingdings" w:hAnsi="Wingdings" w:hint="default"/>
+      </w:rPr>
+    </w:lvl>
+  </w:abstractNum>
+  <w:abstractNum w:abstractNumId="4" w15:restartNumberingAfterBreak="0">
     <w:nsid w:val="36C610B6"/>
     <w:multiLevelType w:val="hybridMultilevel"/>
     <w:tmpl w:val="80969F94"/>
@@ -1588,7 +1855,7 @@
       </w:rPr>
     </w:lvl>
   </w:abstractNum>
-  <w:abstractNum w:abstractNumId="4" w15:restartNumberingAfterBreak="0">
+  <w:abstractNum w:abstractNumId="5" w15:restartNumberingAfterBreak="0">
     <w:nsid w:val="470B2777"/>
     <w:multiLevelType w:val="hybridMultilevel"/>
     <w:tmpl w:val="5DF03644"/>
@@ -1700,7 +1967,120 @@
       </w:rPr>
     </w:lvl>
   </w:abstractNum>
-  <w:abstractNum w:abstractNumId="5" w15:restartNumberingAfterBreak="0">
+  <w:abstractNum w:abstractNumId="6" w15:restartNumberingAfterBreak="0">
+    <w:nsid w:val="50B165A6"/>
+    <w:multiLevelType w:val="hybridMultilevel"/>
+    <w:tmpl w:val="E202FE8E"/>
+    <w:lvl w:ilvl="0" w:tplc="08090001">
+      <w:start w:val="1"/>
+      <w:numFmt w:val="bullet"/>
+      <w:lvlText w:val=""/>
+      <w:lvlJc w:val="left"/>
+      <w:pPr>
+        <w:ind w:left="360" w:hanging="360"/>
+      </w:pPr>
+      <w:rPr>
+        <w:rFonts w:ascii="Symbol" w:hAnsi="Symbol" w:hint="default"/>
+      </w:rPr>
+    </w:lvl>
+    <w:lvl w:ilvl="1" w:tplc="08090003" w:tentative="1">
+      <w:start w:val="1"/>
+      <w:numFmt w:val="bullet"/>
+      <w:lvlText w:val="o"/>
+      <w:lvlJc w:val="left"/>
+      <w:pPr>
+        <w:ind w:left="1080" w:hanging="360"/>
+      </w:pPr>
+      <w:rPr>
+        <w:rFonts w:ascii="Courier New" w:hAnsi="Courier New" w:cs="Courier New" w:hint="default"/>
+      </w:rPr>
+    </w:lvl>
+    <w:lvl w:ilvl="2" w:tplc="08090005" w:tentative="1">
+      <w:start w:val="1"/>
+      <w:numFmt w:val="bullet"/>
+      <w:lvlText w:val=""/>
+      <w:lvlJc w:val="left"/>
+      <w:pPr>
+        <w:ind w:left="1800" w:hanging="360"/>
+      </w:pPr>
+      <w:rPr>
+        <w:rFonts w:ascii="Wingdings" w:hAnsi="Wingdings" w:hint="default"/>
+      </w:rPr>
+    </w:lvl>
+    <w:lvl w:ilvl="3" w:tplc="08090001" w:tentative="1">
+      <w:start w:val="1"/>
+      <w:numFmt w:val="bullet"/>
+      <w:lvlText w:val=""/>
+      <w:lvlJc w:val="left"/>
+      <w:pPr>
+        <w:ind w:left="2520" w:hanging="360"/>
+      </w:pPr>
+      <w:rPr>
+        <w:rFonts w:ascii="Symbol" w:hAnsi="Symbol" w:hint="default"/>
+      </w:rPr>
+    </w:lvl>
+    <w:lvl w:ilvl="4" w:tplc="08090003" w:tentative="1">
+      <w:start w:val="1"/>
+      <w:numFmt w:val="bullet"/>
+      <w:lvlText w:val="o"/>
+      <w:lvlJc w:val="left"/>
+      <w:pPr>
+        <w:ind w:left="3240" w:hanging="360"/>
+      </w:pPr>
+      <w:rPr>
+        <w:rFonts w:ascii="Courier New" w:hAnsi="Courier New" w:cs="Courier New" w:hint="default"/>
+      </w:rPr>
+    </w:lvl>
+    <w:lvl w:ilvl="5" w:tplc="08090005" w:tentative="1">
+      <w:start w:val="1"/>
+      <w:numFmt w:val="bullet"/>
+      <w:lvlText w:val=""/>
+      <w:lvlJc w:val="left"/>
+      <w:pPr>
+        <w:ind w:left="3960" w:hanging="360"/>
+      </w:pPr>
+      <w:rPr>
+        <w:rFonts w:ascii="Wingdings" w:hAnsi="Wingdings" w:hint="default"/>
+      </w:rPr>
+    </w:lvl>
+    <w:lvl w:ilvl="6" w:tplc="08090001" w:tentative="1">
+      <w:start w:val="1"/>
+      <w:numFmt w:val="bullet"/>
+      <w:lvlText w:val=""/>
+      <w:lvlJc w:val="left"/>
+      <w:pPr>
+        <w:ind w:left="4680" w:hanging="360"/>
+      </w:pPr>
+      <w:rPr>
+        <w:rFonts w:ascii="Symbol" w:hAnsi="Symbol" w:hint="default"/>
+      </w:rPr>
+    </w:lvl>
+    <w:lvl w:ilvl="7" w:tplc="08090003" w:tentative="1">
+      <w:start w:val="1"/>
+      <w:numFmt w:val="bullet"/>
+      <w:lvlText w:val="o"/>
+      <w:lvlJc w:val="left"/>
+      <w:pPr>
+        <w:ind w:left="5400" w:hanging="360"/>
+      </w:pPr>
+      <w:rPr>
+        <w:rFonts w:ascii="Courier New" w:hAnsi="Courier New" w:cs="Courier New" w:hint="default"/>
+      </w:rPr>
+    </w:lvl>
+    <w:lvl w:ilvl="8" w:tplc="08090005" w:tentative="1">
+      <w:start w:val="1"/>
+      <w:numFmt w:val="bullet"/>
+      <w:lvlText w:val=""/>
+      <w:lvlJc w:val="left"/>
+      <w:pPr>
+        <w:ind w:left="6120" w:hanging="360"/>
+      </w:pPr>
+      <w:rPr>
+        <w:rFonts w:ascii="Wingdings" w:hAnsi="Wingdings" w:hint="default"/>
+      </w:rPr>
+    </w:lvl>
+  </w:abstractNum>
+  <w:abstractNum w:abstractNumId="7" w15:restartNumberingAfterBreak="0">
     <w:nsid w:val="559D2AD2"/>
     <w:multiLevelType w:val="hybridMultilevel"/>
     <w:tmpl w:val="B9C40EB2"/>
@@ -1812,7 +2192,120 @@
       </w:rPr>
     </w:lvl>
   </w:abstractNum>
-  <w:abstractNum w:abstractNumId="6" w15:restartNumberingAfterBreak="0">
+  <w:abstractNum w:abstractNumId="8" w15:restartNumberingAfterBreak="0">
+    <w:nsid w:val="601258B4"/>
+    <w:multiLevelType w:val="hybridMultilevel"/>
+    <w:tmpl w:val="5B624F58"/>
+    <w:lvl w:ilvl="0" w:tplc="08090001">
+      <w:start w:val="1"/>
+      <w:numFmt w:val="bullet"/>
+      <w:lvlText w:val=""/>
+      <w:lvlJc w:val="left"/>
+      <w:pPr>
+        <w:ind w:left="360" w:hanging="360"/>
+      </w:pPr>
+      <w:rPr>
+        <w:rFonts w:ascii="Symbol" w:hAnsi="Symbol" w:hint="default"/>
+      </w:rPr>
+    </w:lvl>
+    <w:lvl w:ilvl="1" w:tplc="08090003" w:tentative="1">
+      <w:start w:val="1"/>
+      <w:numFmt w:val="bullet"/>
+      <w:lvlText w:val="o"/>
+      <w:lvlJc w:val="left"/>
+      <w:pPr>
+        <w:ind w:left="1080" w:hanging="360"/>
+      </w:pPr>
+      <w:rPr>
+        <w:rFonts w:ascii="Courier New" w:hAnsi="Courier New" w:cs="Courier New" w:hint="default"/>
+      </w:rPr>
+    </w:lvl>
+    <w:lvl w:ilvl="2" w:tplc="08090005" w:tentative="1">
+      <w:start w:val="1"/>
+      <w:numFmt w:val="bullet"/>
+      <w:lvlText w:val=""/>
+      <w:lvlJc w:val="left"/>
+      <w:pPr>
+        <w:ind w:left="1800" w:hanging="360"/>
+      </w:pPr>
+      <w:rPr>
+        <w:rFonts w:ascii="Wingdings" w:hAnsi="Wingdings" w:hint="default"/>
+      </w:rPr>
+    </w:lvl>
+    <w:lvl w:ilvl="3" w:tplc="08090001" w:tentative="1">
+      <w:start w:val="1"/>
+      <w:numFmt w:val="bullet"/>
+      <w:lvlText w:val=""/>
+      <w:lvlJc w:val="left"/>
+      <w:pPr>
+        <w:ind w:left="2520" w:hanging="360"/>
+      </w:pPr>
+      <w:rPr>
+        <w:rFonts w:ascii="Symbol" w:hAnsi="Symbol" w:hint="default"/>
+      </w:rPr>
+    </w:lvl>
+    <w:lvl w:ilvl="4" w:tplc="08090003" w:tentative="1">
+      <w:start w:val="1"/>
+      <w:numFmt w:val="bullet"/>
+      <w:lvlText w:val="o"/>
+      <w:lvlJc w:val="left"/>
+      <w:pPr>
+        <w:ind w:left="3240" w:hanging="360"/>
+      </w:pPr>
+      <w:rPr>
+        <w:rFonts w:ascii="Courier New" w:hAnsi="Courier New" w:cs="Courier New" w:hint="default"/>
+      </w:rPr>
+    </w:lvl>
+    <w:lvl w:ilvl="5" w:tplc="08090005" w:tentative="1">
+      <w:start w:val="1"/>
+      <w:numFmt w:val="bullet"/>
+      <w:lvlText w:val=""/>
+      <w:lvlJc w:val="left"/>
+      <w:pPr>
+        <w:ind w:left="3960" w:hanging="360"/>
+      </w:pPr>
+      <w:rPr>
+        <w:rFonts w:ascii="Wingdings" w:hAnsi="Wingdings" w:hint="default"/>
+      </w:rPr>
+    </w:lvl>
+    <w:lvl w:ilvl="6" w:tplc="08090001" w:tentative="1">
+      <w:start w:val="1"/>
+      <w:numFmt w:val="bullet"/>
+      <w:lvlText w:val=""/>
+      <w:lvlJc w:val="left"/>
+      <w:pPr>
+        <w:ind w:left="4680" w:hanging="360"/>
+      </w:pPr>
+      <w:rPr>
+        <w:rFonts w:ascii="Symbol" w:hAnsi="Symbol" w:hint="default"/>
+      </w:rPr>
+    </w:lvl>
+    <w:lvl w:ilvl="7" w:tplc="08090003" w:tentative="1">
+      <w:start w:val="1"/>
+      <w:numFmt w:val="bullet"/>
+      <w:lvlText w:val="o"/>
+      <w:lvlJc w:val="left"/>
+      <w:pPr>
+        <w:ind w:left="5400" w:hanging="360"/>
+      </w:pPr>
+      <w:rPr>
+        <w:rFonts w:ascii="Courier New" w:hAnsi="Courier New" w:cs="Courier New" w:hint="default"/>
+      </w:rPr>
+    </w:lvl>
+    <w:lvl w:ilvl="8" w:tplc="08090005" w:tentative="1">
+      <w:start w:val="1"/>
+      <w:numFmt w:val="bullet"/>
+      <w:lvlText w:val=""/>
+      <w:lvlJc w:val="left"/>
+      <w:pPr>
+        <w:ind w:left="6120" w:hanging="360"/>
+      </w:pPr>
+      <w:rPr>
+        <w:rFonts w:ascii="Wingdings" w:hAnsi="Wingdings" w:hint="default"/>
+      </w:rPr>
+    </w:lvl>
+  </w:abstractNum>
+  <w:abstractNum w:abstractNumId="9" w15:restartNumberingAfterBreak="0">
     <w:nsid w:val="74F11C39"/>
     <w:multiLevelType w:val="hybridMultilevel"/>
     <w:tmpl w:val="0DCA4A10"/>
@@ -1918,6 +2411,119 @@
       <w:lvlJc w:val="left"/>
       <w:pPr>
         <w:ind w:left="6480" w:hanging="360"/>
+      </w:pPr>
+      <w:rPr>
+        <w:rFonts w:ascii="Wingdings" w:hAnsi="Wingdings" w:hint="default"/>
+      </w:rPr>
+    </w:lvl>
+  </w:abstractNum>
+  <w:abstractNum w:abstractNumId="10" w15:restartNumberingAfterBreak="0">
+    <w:nsid w:val="7CAB6FFF"/>
+    <w:multiLevelType w:val="hybridMultilevel"/>
+    <w:tmpl w:val="D422D7EC"/>
+    <w:lvl w:ilvl="0" w:tplc="08090001">
+      <w:start w:val="1"/>
+      <w:numFmt w:val="bullet"/>
+      <w:lvlText w:val=""/>
+      <w:lvlJc w:val="left"/>
+      <w:pPr>
+        <w:ind w:left="360" w:hanging="360"/>
+      </w:pPr>
+      <w:rPr>
+        <w:rFonts w:ascii="Symbol" w:hAnsi="Symbol" w:hint="default"/>
+      </w:rPr>
+    </w:lvl>
+    <w:lvl w:ilvl="1" w:tplc="08090003" w:tentative="1">
+      <w:start w:val="1"/>
+      <w:numFmt w:val="bullet"/>
+      <w:lvlText w:val="o"/>
+      <w:lvlJc w:val="left"/>
+      <w:pPr>
+        <w:ind w:left="1080" w:hanging="360"/>
+      </w:pPr>
+      <w:rPr>
+        <w:rFonts w:ascii="Courier New" w:hAnsi="Courier New" w:cs="Courier New" w:hint="default"/>
+      </w:rPr>
+    </w:lvl>
+    <w:lvl w:ilvl="2" w:tplc="08090005" w:tentative="1">
+      <w:start w:val="1"/>
+      <w:numFmt w:val="bullet"/>
+      <w:lvlText w:val=""/>
+      <w:lvlJc w:val="left"/>
+      <w:pPr>
+        <w:ind w:left="1800" w:hanging="360"/>
+      </w:pPr>
+      <w:rPr>
+        <w:rFonts w:ascii="Wingdings" w:hAnsi="Wingdings" w:hint="default"/>
+      </w:rPr>
+    </w:lvl>
+    <w:lvl w:ilvl="3" w:tplc="08090001" w:tentative="1">
+      <w:start w:val="1"/>
+      <w:numFmt w:val="bullet"/>
+      <w:lvlText w:val=""/>
+      <w:lvlJc w:val="left"/>
+      <w:pPr>
+        <w:ind w:left="2520" w:hanging="360"/>
+      </w:pPr>
+      <w:rPr>
+        <w:rFonts w:ascii="Symbol" w:hAnsi="Symbol" w:hint="default"/>
+      </w:rPr>
+    </w:lvl>
+    <w:lvl w:ilvl="4" w:tplc="08090003" w:tentative="1">
+      <w:start w:val="1"/>
+      <w:numFmt w:val="bullet"/>
+      <w:lvlText w:val="o"/>
+      <w:lvlJc w:val="left"/>
+      <w:pPr>
+        <w:ind w:left="3240" w:hanging="360"/>
+      </w:pPr>
+      <w:rPr>
+        <w:rFonts w:ascii="Courier New" w:hAnsi="Courier New" w:cs="Courier New" w:hint="default"/>
+      </w:rPr>
+    </w:lvl>
+    <w:lvl w:ilvl="5" w:tplc="08090005" w:tentative="1">
+      <w:start w:val="1"/>
+      <w:numFmt w:val="bullet"/>
+      <w:lvlText w:val=""/>
+      <w:lvlJc w:val="left"/>
+      <w:pPr>
+        <w:ind w:left="3960" w:hanging="360"/>
+      </w:pPr>
+      <w:rPr>
+        <w:rFonts w:ascii="Wingdings" w:hAnsi="Wingdings" w:hint="default"/>
+      </w:rPr>
+    </w:lvl>
+    <w:lvl w:ilvl="6" w:tplc="08090001" w:tentative="1">
+      <w:start w:val="1"/>
+      <w:numFmt w:val="bullet"/>
+      <w:lvlText w:val=""/>
+      <w:lvlJc w:val="left"/>
+      <w:pPr>
+        <w:ind w:left="4680" w:hanging="360"/>
+      </w:pPr>
+      <w:rPr>
+        <w:rFonts w:ascii="Symbol" w:hAnsi="Symbol" w:hint="default"/>
+      </w:rPr>
+    </w:lvl>
+    <w:lvl w:ilvl="7" w:tplc="08090003" w:tentative="1">
+      <w:start w:val="1"/>
+      <w:numFmt w:val="bullet"/>
+      <w:lvlText w:val="o"/>
+      <w:lvlJc w:val="left"/>
+      <w:pPr>
+        <w:ind w:left="5400" w:hanging="360"/>
+      </w:pPr>
+      <w:rPr>
+        <w:rFonts w:ascii="Courier New" w:hAnsi="Courier New" w:cs="Courier New" w:hint="default"/>
+      </w:rPr>
+    </w:lvl>
+    <w:lvl w:ilvl="8" w:tplc="08090005" w:tentative="1">
+      <w:start w:val="1"/>
+      <w:numFmt w:val="bullet"/>
+      <w:lvlText w:val=""/>
+      <w:lvlJc w:val="left"/>
+      <w:pPr>
+        <w:ind w:left="6120" w:hanging="360"/>
       </w:pPr>
       <w:rPr>
         <w:rFonts w:ascii="Wingdings" w:hAnsi="Wingdings" w:hint="default"/>
@@ -1928,22 +2534,34 @@
     <w:abstractNumId w:val="0"/>
   </w:num>
   <w:num w:numId="2">
-    <w:abstractNumId w:val="5"/>
+    <w:abstractNumId w:val="7"/>
   </w:num>
   <w:num w:numId="3">
-    <w:abstractNumId w:val="6"/>
+    <w:abstractNumId w:val="9"/>
   </w:num>
   <w:num w:numId="4">
-    <w:abstractNumId w:val="4"/>
+    <w:abstractNumId w:val="5"/>
   </w:num>
   <w:num w:numId="5">
     <w:abstractNumId w:val="2"/>
   </w:num>
   <w:num w:numId="6">
-    <w:abstractNumId w:val="3"/>
+    <w:abstractNumId w:val="4"/>
   </w:num>
   <w:num w:numId="7">
     <w:abstractNumId w:val="1"/>
+  </w:num>
+  <w:num w:numId="8">
+    <w:abstractNumId w:val="8"/>
+  </w:num>
+  <w:num w:numId="9">
+    <w:abstractNumId w:val="3"/>
+  </w:num>
+  <w:num w:numId="10">
+    <w:abstractNumId w:val="6"/>
+  </w:num>
+  <w:num w:numId="11">
+    <w:abstractNumId w:val="10"/>
   </w:num>
 </w:numbering>
 </file>

</xml_diff>